<commit_message>
Added separate equations for Pt,0 and P0,t; corrected final states' coefficients
</commit_message>
<xml_diff>
--- a/BalanceEquations/BalanceEquations_Summations_EmptySlots.docx
+++ b/BalanceEquations/BalanceEquations_Summations_EmptySlots.docx
@@ -133,10 +133,10 @@
         </w:rPr>
         <w:lastRenderedPageBreak/>
         <w:drawing>
-          <wp:inline distT="0" distB="0" distL="0" distR="0" wp14:anchorId="6C4DDAF1" wp14:editId="5B62CB3E">
-            <wp:extent cx="6648450" cy="8077200"/>
-            <wp:effectExtent l="0" t="0" r="0" b="0"/>
-            <wp:docPr id="6" name="Picture 6"/>
+          <wp:inline distT="0" distB="0" distL="0" distR="0" wp14:anchorId="096D41E4" wp14:editId="3C665C60">
+            <wp:extent cx="6858000" cy="8067675"/>
+            <wp:effectExtent l="0" t="0" r="0" b="9525"/>
+            <wp:docPr id="11" name="Picture 11"/>
             <wp:cNvGraphicFramePr>
               <a:graphicFrameLocks xmlns:a="http://schemas.openxmlformats.org/drawingml/2006/main" noChangeAspect="1"/>
             </wp:cNvGraphicFramePr>
@@ -144,12 +144,12 @@
               <a:graphicData uri="http://schemas.openxmlformats.org/drawingml/2006/picture">
                 <pic:pic xmlns:pic="http://schemas.openxmlformats.org/drawingml/2006/picture">
                   <pic:nvPicPr>
-                    <pic:cNvPr id="0" name="Picture 6"/>
+                    <pic:cNvPr id="0" name="Picture 11"/>
                     <pic:cNvPicPr>
                       <a:picLocks noChangeAspect="1" noChangeArrowheads="1"/>
                     </pic:cNvPicPr>
                   </pic:nvPicPr>
-                  <pic:blipFill rotWithShape="1">
+                  <pic:blipFill>
                     <a:blip r:embed="rId6" cstate="print">
                       <a:extLst>
                         <a:ext uri="{28A0092B-C50C-407E-A947-70E740481C1C}">
@@ -157,13 +157,15 @@
                         </a:ext>
                       </a:extLst>
                     </a:blip>
-                    <a:srcRect b="11667"/>
-                    <a:stretch/>
+                    <a:srcRect/>
+                    <a:stretch>
+                      <a:fillRect/>
+                    </a:stretch>
                   </pic:blipFill>
                   <pic:spPr bwMode="auto">
                     <a:xfrm>
                       <a:off x="0" y="0"/>
-                      <a:ext cx="6648450" cy="8077200"/>
+                      <a:ext cx="6858000" cy="8067675"/>
                     </a:xfrm>
                     <a:prstGeom prst="rect">
                       <a:avLst/>
@@ -172,11 +174,6 @@
                     <a:ln>
                       <a:noFill/>
                     </a:ln>
-                    <a:extLst>
-                      <a:ext uri="{53640926-AAD7-44D8-BBD7-CCE9431645EC}">
-                        <a14:shadowObscured xmlns:a14="http://schemas.microsoft.com/office/drawing/2010/main"/>
-                      </a:ext>
-                    </a:extLst>
                   </pic:spPr>
                 </pic:pic>
               </a:graphicData>
@@ -197,10 +194,10 @@
         </w:rPr>
         <w:lastRenderedPageBreak/>
         <w:drawing>
-          <wp:inline distT="0" distB="0" distL="0" distR="0" wp14:anchorId="5E739B42" wp14:editId="5C7EF455">
-            <wp:extent cx="6648450" cy="9144000"/>
-            <wp:effectExtent l="0" t="0" r="0" b="0"/>
-            <wp:docPr id="10" name="Picture 10"/>
+          <wp:inline distT="0" distB="0" distL="0" distR="0" wp14:anchorId="422C2C8E" wp14:editId="0CB36485">
+            <wp:extent cx="6852285" cy="9072880"/>
+            <wp:effectExtent l="0" t="0" r="5715" b="0"/>
+            <wp:docPr id="12" name="Picture 12"/>
             <wp:cNvGraphicFramePr>
               <a:graphicFrameLocks xmlns:a="http://schemas.openxmlformats.org/drawingml/2006/main" noChangeAspect="1"/>
             </wp:cNvGraphicFramePr>
@@ -208,7 +205,7 @@
               <a:graphicData uri="http://schemas.openxmlformats.org/drawingml/2006/picture">
                 <pic:pic xmlns:pic="http://schemas.openxmlformats.org/drawingml/2006/picture">
                   <pic:nvPicPr>
-                    <pic:cNvPr id="0" name="Picture 10"/>
+                    <pic:cNvPr id="0" name="Picture 12"/>
                     <pic:cNvPicPr>
                       <a:picLocks noChangeAspect="1" noChangeArrowheads="1"/>
                     </pic:cNvPicPr>
@@ -229,7 +226,7 @@
                   <pic:spPr bwMode="auto">
                     <a:xfrm>
                       <a:off x="0" y="0"/>
-                      <a:ext cx="6648450" cy="9144000"/>
+                      <a:ext cx="6852285" cy="9072880"/>
                     </a:xfrm>
                     <a:prstGeom prst="rect">
                       <a:avLst/>

</xml_diff>